<commit_message>
Begonnen analyse sprint 3 - winkelmandje
</commit_message>
<xml_diff>
--- a/Docs/print 3 notitieblad.docx
+++ b/Docs/print 3 notitieblad.docx
@@ -2,7 +2,550 @@
 <file path=word/document.xml><?xml version="1.0" encoding="utf-8"?>
 <w:document xmlns:wpc="http://schemas.microsoft.com/office/word/2010/wordprocessingCanvas" xmlns:cx="http://schemas.microsoft.com/office/drawing/2014/chartex" xmlns:cx1="http://schemas.microsoft.com/office/drawing/2015/9/8/chartex" xmlns:cx2="http://schemas.microsoft.com/office/drawing/2015/10/21/chartex" xmlns:cx3="http://schemas.microsoft.com/office/drawing/2016/5/9/chartex" xmlns:cx4="http://schemas.microsoft.com/office/drawing/2016/5/10/chartex" xmlns:cx5="http://schemas.microsoft.com/office/drawing/2016/5/11/chartex" xmlns:cx6="http://schemas.microsoft.com/office/drawing/2016/5/12/chartex" xmlns:cx7="http://schemas.microsoft.com/office/drawing/2016/5/13/chartex" xmlns:cx8="http://schemas.microsoft.com/office/drawing/2016/5/14/chartex" xmlns:mc="http://schemas.openxmlformats.org/markup-compatibility/2006" xmlns:aink="http://schemas.microsoft.com/office/drawing/2016/ink" xmlns:am3d="http://schemas.microsoft.com/office/drawing/2017/model3d" xmlns:o="urn:schemas-microsoft-com:office:office" xmlns:oel="http://schemas.microsoft.com/office/2019/extlst" xmlns:r="http://schemas.openxmlformats.org/officeDocument/2006/relationships" xmlns:m="http://schemas.openxmlformats.org/officeDocument/2006/math" xmlns:v="urn:schemas-microsoft-com:vml" xmlns:wp14="http://schemas.microsoft.com/office/word/2010/wordprocessingDrawing" xmlns:wp="http://schemas.openxmlformats.org/drawingml/2006/wordprocessingDrawing" xmlns:w10="urn:schemas-microsoft-com:office:word" xmlns:w="http://schemas.openxmlformats.org/wordprocessingml/2006/main" xmlns:w14="http://schemas.microsoft.com/office/word/2010/wordml" xmlns:w15="http://schemas.microsoft.com/office/word/2012/wordml" xmlns:w16cex="http://schemas.microsoft.com/office/word/2018/wordml/cex" xmlns:w16cid="http://schemas.microsoft.com/office/word/2016/wordml/cid" xmlns:w16="http://schemas.microsoft.com/office/word/2018/wordml" xmlns:w16sdtdh="http://schemas.microsoft.com/office/word/2020/wordml/sdtdatahash" xmlns:w16se="http://schemas.microsoft.com/office/word/2015/wordml/symex" xmlns:wpg="http://schemas.microsoft.com/office/word/2010/wordprocessingGroup" xmlns:wpi="http://schemas.microsoft.com/office/word/2010/wordprocessingInk" xmlns:wne="http://schemas.microsoft.com/office/word/2006/wordml" xmlns:wps="http://schemas.microsoft.com/office/word/2010/wordprocessingShape" mc:Ignorable="w14 w15 w16se w16cid w16 w16cex w16sdtdh wp14">
   <w:body>
-    <w:p/>
+    <w:p>
+      <w:pPr>
+        <w:spacing w:after="0"/>
+        <w:rPr>
+          <w:rFonts w:ascii="Arial" w:hAnsi="Arial" w:cs="Arial"/>
+          <w:lang w:val="en-US"/>
+        </w:rPr>
+      </w:pPr>
+      <w:r>
+        <w:rPr>
+          <w:rFonts w:ascii="Arial" w:hAnsi="Arial" w:cs="Arial"/>
+          <w:lang w:val="en-US"/>
+        </w:rPr>
+        <w:t>Analyse van opdr. Op basis van interview hoofdsales / directeur</w:t>
+      </w:r>
+    </w:p>
+    <w:p>
+      <w:pPr>
+        <w:spacing w:after="0"/>
+        <w:rPr>
+          <w:rFonts w:ascii="Arial" w:hAnsi="Arial" w:cs="Arial"/>
+          <w:lang w:val="en-US"/>
+        </w:rPr>
+      </w:pPr>
+    </w:p>
+    <w:p>
+      <w:pPr>
+        <w:spacing w:after="0"/>
+        <w:rPr>
+          <w:rFonts w:ascii="Arial" w:hAnsi="Arial" w:cs="Arial"/>
+          <w:b/>
+          <w:bCs/>
+          <w:lang w:val="en-US"/>
+        </w:rPr>
+      </w:pPr>
+      <w:r>
+        <w:rPr>
+          <w:rFonts w:ascii="Arial" w:hAnsi="Arial" w:cs="Arial"/>
+          <w:b/>
+          <w:bCs/>
+          <w:lang w:val="en-US"/>
+        </w:rPr>
+        <w:t>Zelf opgehaald:</w:t>
+      </w:r>
+    </w:p>
+    <w:p>
+      <w:pPr>
+        <w:pStyle w:val="ListParagraph"/>
+        <w:numPr>
+          <w:ilvl w:val="0"/>
+          <w:numId w:val="1"/>
+        </w:numPr>
+        <w:spacing w:after="0"/>
+        <w:rPr>
+          <w:rFonts w:ascii="Arial" w:hAnsi="Arial" w:cs="Arial"/>
+        </w:rPr>
+      </w:pPr>
+      <w:r>
+        <w:rPr>
+          <w:rFonts w:ascii="Arial" w:hAnsi="Arial" w:cs="Arial"/>
+        </w:rPr>
+        <w:t>Na het bekijken van het artikel besluit de bezoeker om het artikel te plaatsen in het winkelmandje, of niet.</w:t>
+      </w:r>
+    </w:p>
+    <w:p>
+      <w:pPr>
+        <w:pStyle w:val="ListParagraph"/>
+        <w:numPr>
+          <w:ilvl w:val="0"/>
+          <w:numId w:val="1"/>
+        </w:numPr>
+        <w:spacing w:after="0"/>
+        <w:rPr>
+          <w:rFonts w:ascii="Arial" w:hAnsi="Arial" w:cs="Arial"/>
+        </w:rPr>
+      </w:pPr>
+      <w:r>
+        <w:rPr>
+          <w:rFonts w:ascii="Arial" w:hAnsi="Arial" w:cs="Arial"/>
+        </w:rPr>
+        <w:t>De bezoeker kan bij een gevuld winkelmandje gaan afrekenen of nog verder shoppen.</w:t>
+      </w:r>
+    </w:p>
+    <w:p>
+      <w:pPr>
+        <w:pStyle w:val="ListParagraph"/>
+        <w:numPr>
+          <w:ilvl w:val="0"/>
+          <w:numId w:val="1"/>
+        </w:numPr>
+        <w:spacing w:after="0"/>
+        <w:rPr>
+          <w:rFonts w:ascii="Arial" w:hAnsi="Arial" w:cs="Arial"/>
+        </w:rPr>
+      </w:pPr>
+      <w:r>
+        <w:rPr>
+          <w:rFonts w:ascii="Arial" w:hAnsi="Arial" w:cs="Arial"/>
+        </w:rPr>
+        <w:t>De bezoeker kan bij een gevuld winkelmandje gaan afrekenen of nog verder shoppen.</w:t>
+      </w:r>
+    </w:p>
+    <w:p>
+      <w:pPr>
+        <w:pStyle w:val="ListParagraph"/>
+        <w:numPr>
+          <w:ilvl w:val="0"/>
+          <w:numId w:val="1"/>
+        </w:numPr>
+        <w:spacing w:after="0"/>
+        <w:rPr>
+          <w:rFonts w:ascii="Arial" w:hAnsi="Arial" w:cs="Arial"/>
+        </w:rPr>
+      </w:pPr>
+      <w:r>
+        <w:rPr>
+          <w:rFonts w:ascii="Arial" w:hAnsi="Arial" w:cs="Arial"/>
+        </w:rPr>
+        <w:t>De bezoeker kan bij een gevuld winkelmandje gaan afrekenen of nog verder shoppen.</w:t>
+      </w:r>
+    </w:p>
+    <w:p>
+      <w:pPr>
+        <w:pStyle w:val="ListParagraph"/>
+        <w:numPr>
+          <w:ilvl w:val="0"/>
+          <w:numId w:val="1"/>
+        </w:numPr>
+        <w:spacing w:after="0"/>
+        <w:rPr>
+          <w:rFonts w:ascii="Arial" w:hAnsi="Arial" w:cs="Arial"/>
+        </w:rPr>
+      </w:pPr>
+      <w:r>
+        <w:rPr>
+          <w:rFonts w:ascii="Arial" w:hAnsi="Arial" w:cs="Arial"/>
+        </w:rPr>
+        <w:t>De bezoeker controleert het afleveradres en de bestelling.</w:t>
+      </w:r>
+    </w:p>
+    <w:p>
+      <w:pPr>
+        <w:pStyle w:val="ListParagraph"/>
+        <w:numPr>
+          <w:ilvl w:val="0"/>
+          <w:numId w:val="1"/>
+        </w:numPr>
+        <w:spacing w:after="0"/>
+        <w:rPr>
+          <w:rFonts w:ascii="Arial" w:hAnsi="Arial" w:cs="Arial"/>
+          <w:lang w:val="en-US"/>
+        </w:rPr>
+      </w:pPr>
+      <w:r>
+        <w:rPr>
+          <w:rFonts w:ascii="Arial" w:hAnsi="Arial" w:cs="Arial"/>
+        </w:rPr>
+        <w:t>dan wordt zij/hij verder geleid naar de betaalpagina van iDea</w:t>
+      </w:r>
+      <w:r>
+        <w:rPr>
+          <w:rFonts w:ascii="Arial" w:hAnsi="Arial" w:cs="Arial"/>
+          <w:lang w:val="en-US"/>
+        </w:rPr>
+        <w:t>l</w:t>
+      </w:r>
+    </w:p>
+    <w:p>
+      <w:pPr>
+        <w:pStyle w:val="ListParagraph"/>
+        <w:numPr>
+          <w:ilvl w:val="0"/>
+          <w:numId w:val="1"/>
+        </w:numPr>
+        <w:spacing w:after="0"/>
+        <w:rPr>
+          <w:rFonts w:ascii="Arial" w:hAnsi="Arial" w:cs="Arial"/>
+        </w:rPr>
+      </w:pPr>
+      <w:r>
+        <w:rPr>
+          <w:rFonts w:ascii="Arial" w:hAnsi="Arial" w:cs="Arial"/>
+        </w:rPr>
+        <w:t>Bij het klikken op betalen wordt de voorraad bijgewerkt, de orderregels aangemaakt en de klantgegevens toegevoegd.</w:t>
+      </w:r>
+    </w:p>
+    <w:p>
+      <w:pPr>
+        <w:pStyle w:val="ListParagraph"/>
+        <w:numPr>
+          <w:ilvl w:val="0"/>
+          <w:numId w:val="1"/>
+        </w:numPr>
+        <w:spacing w:after="0"/>
+        <w:rPr>
+          <w:rFonts w:ascii="Arial" w:hAnsi="Arial" w:cs="Arial"/>
+        </w:rPr>
+      </w:pPr>
+      <w:r>
+        <w:rPr>
+          <w:rFonts w:ascii="Arial" w:hAnsi="Arial" w:cs="Arial"/>
+        </w:rPr>
+        <w:t>Na de verwerking dient de bezoeker naar de iDeal-pagina te worden doorverwezen. De betaling hoeft niet echt uitgevoerd te worden, een link naar https://www.ideal.nl/demo/qr/?app=ideal is voldoende.</w:t>
+      </w:r>
+    </w:p>
+    <w:p>
+      <w:pPr>
+        <w:spacing w:after="0"/>
+        <w:rPr>
+          <w:rFonts w:ascii="Arial" w:hAnsi="Arial" w:cs="Arial"/>
+        </w:rPr>
+      </w:pPr>
+    </w:p>
+    <w:p>
+      <w:pPr>
+        <w:spacing w:after="0"/>
+        <w:rPr>
+          <w:rFonts w:ascii="Arial" w:hAnsi="Arial" w:cs="Arial"/>
+          <w:lang w:val="en-US"/>
+        </w:rPr>
+      </w:pPr>
+      <w:r>
+        <w:rPr>
+          <w:rFonts w:ascii="Arial" w:hAnsi="Arial" w:cs="Arial"/>
+          <w:lang w:val="en-US"/>
+        </w:rPr>
+        <w:t xml:space="preserve">Van interview </w:t>
+      </w:r>
+      <w:r>
+        <w:rPr>
+          <w:rFonts w:ascii="Arial" w:hAnsi="Arial" w:cs="Arial"/>
+          <w:lang w:val="en-US"/>
+        </w:rPr>
+        <w:t>met Hoofd van sales</w:t>
+      </w:r>
+    </w:p>
+    <w:p>
+      <w:pPr>
+        <w:spacing w:after="0"/>
+        <w:rPr>
+          <w:rFonts w:ascii="Arial" w:hAnsi="Arial" w:cs="Arial"/>
+        </w:rPr>
+      </w:pPr>
+      <w:r>
+        <w:rPr>
+          <w:rFonts w:ascii="Arial" w:hAnsi="Arial" w:cs="Arial"/>
+        </w:rPr>
+        <w:t xml:space="preserve">Artikel plaatsen in winkelmandje </w:t>
+      </w:r>
+    </w:p>
+    <w:p>
+      <w:pPr>
+        <w:pStyle w:val="ListParagraph"/>
+        <w:numPr>
+          <w:ilvl w:val="0"/>
+          <w:numId w:val="2"/>
+        </w:numPr>
+        <w:spacing w:after="0"/>
+        <w:rPr>
+          <w:rFonts w:ascii="Arial" w:hAnsi="Arial" w:cs="Arial"/>
+        </w:rPr>
+      </w:pPr>
+      <w:r>
+        <w:rPr>
+          <w:rFonts w:ascii="Arial" w:hAnsi="Arial" w:cs="Arial"/>
+        </w:rPr>
+        <w:t xml:space="preserve">Na plaatsen van artikel in winkelmandje, wordt het artikel opgeslagen in het winkelmandje. </w:t>
+      </w:r>
+    </w:p>
+    <w:p>
+      <w:pPr>
+        <w:pStyle w:val="ListParagraph"/>
+        <w:numPr>
+          <w:ilvl w:val="0"/>
+          <w:numId w:val="2"/>
+        </w:numPr>
+        <w:spacing w:after="0"/>
+        <w:rPr>
+          <w:rFonts w:ascii="Arial" w:hAnsi="Arial" w:cs="Arial"/>
+        </w:rPr>
+      </w:pPr>
+      <w:r>
+        <w:rPr>
+          <w:rFonts w:ascii="Arial" w:hAnsi="Arial" w:cs="Arial"/>
+        </w:rPr>
+        <w:t xml:space="preserve">De bezoeker moet dan verder kunnen winkelen. </w:t>
+      </w:r>
+    </w:p>
+    <w:p>
+      <w:pPr>
+        <w:pStyle w:val="ListParagraph"/>
+        <w:numPr>
+          <w:ilvl w:val="0"/>
+          <w:numId w:val="2"/>
+        </w:numPr>
+        <w:spacing w:after="0"/>
+        <w:rPr>
+          <w:rFonts w:ascii="Arial" w:hAnsi="Arial" w:cs="Arial"/>
+        </w:rPr>
+      </w:pPr>
+      <w:r>
+        <w:rPr>
+          <w:rFonts w:ascii="Arial" w:hAnsi="Arial" w:cs="Arial"/>
+        </w:rPr>
+        <w:t xml:space="preserve">Een bezoeker kan meerdere keren bij 1 product op de knop winkelmandje drukken. </w:t>
+      </w:r>
+    </w:p>
+    <w:p>
+      <w:pPr>
+        <w:pStyle w:val="ListParagraph"/>
+        <w:numPr>
+          <w:ilvl w:val="0"/>
+          <w:numId w:val="2"/>
+        </w:numPr>
+        <w:spacing w:after="0"/>
+        <w:rPr>
+          <w:rFonts w:ascii="Arial" w:hAnsi="Arial" w:cs="Arial"/>
+        </w:rPr>
+      </w:pPr>
+      <w:r>
+        <w:rPr>
+          <w:rFonts w:ascii="Arial" w:hAnsi="Arial" w:cs="Arial"/>
+        </w:rPr>
+        <w:t xml:space="preserve">Het aantal in de winkelmand wordt dan aangepast. </w:t>
+      </w:r>
+    </w:p>
+    <w:p>
+      <w:pPr>
+        <w:pStyle w:val="ListParagraph"/>
+        <w:numPr>
+          <w:ilvl w:val="0"/>
+          <w:numId w:val="2"/>
+        </w:numPr>
+        <w:spacing w:after="0"/>
+        <w:rPr>
+          <w:rFonts w:ascii="Arial" w:hAnsi="Arial" w:cs="Arial"/>
+        </w:rPr>
+      </w:pPr>
+      <w:r>
+        <w:rPr>
+          <w:rFonts w:ascii="Arial" w:hAnsi="Arial" w:cs="Arial"/>
+        </w:rPr>
+        <w:t xml:space="preserve">Bekijken winkelmandje Hier ziet de bezoeker wat er in zijn winkelmandje zit. </w:t>
+      </w:r>
+    </w:p>
+    <w:p>
+      <w:pPr>
+        <w:pStyle w:val="ListParagraph"/>
+        <w:numPr>
+          <w:ilvl w:val="0"/>
+          <w:numId w:val="2"/>
+        </w:numPr>
+        <w:spacing w:after="0"/>
+        <w:rPr>
+          <w:rFonts w:ascii="Arial" w:hAnsi="Arial" w:cs="Arial"/>
+        </w:rPr>
+      </w:pPr>
+      <w:r>
+        <w:rPr>
+          <w:rFonts w:ascii="Arial" w:hAnsi="Arial" w:cs="Arial"/>
+        </w:rPr>
+        <w:t xml:space="preserve">Per item ziet de bezoeker de naam van het product, het plaatje en het aantal dat in de winkelmand zit en de prijs per artikel. </w:t>
+      </w:r>
+    </w:p>
+    <w:p>
+      <w:pPr>
+        <w:pStyle w:val="ListParagraph"/>
+        <w:numPr>
+          <w:ilvl w:val="0"/>
+          <w:numId w:val="2"/>
+        </w:numPr>
+        <w:spacing w:after="0"/>
+        <w:rPr>
+          <w:rFonts w:ascii="Arial" w:hAnsi="Arial" w:cs="Arial"/>
+        </w:rPr>
+      </w:pPr>
+      <w:r>
+        <w:rPr>
+          <w:rFonts w:ascii="Arial" w:hAnsi="Arial" w:cs="Arial"/>
+        </w:rPr>
+        <w:t xml:space="preserve">In de winkelmand wordt ook de totaalprijs getoond. </w:t>
+      </w:r>
+    </w:p>
+    <w:p>
+      <w:pPr>
+        <w:spacing w:after="0"/>
+        <w:rPr>
+          <w:rFonts w:ascii="Arial" w:hAnsi="Arial" w:cs="Arial"/>
+        </w:rPr>
+      </w:pPr>
+      <w:r>
+        <w:rPr>
+          <w:rFonts w:ascii="Arial" w:hAnsi="Arial" w:cs="Arial"/>
+        </w:rPr>
+        <w:t xml:space="preserve">Aanpassen winkelmandje </w:t>
+      </w:r>
+    </w:p>
+    <w:p>
+      <w:pPr>
+        <w:pStyle w:val="ListParagraph"/>
+        <w:numPr>
+          <w:ilvl w:val="0"/>
+          <w:numId w:val="3"/>
+        </w:numPr>
+        <w:spacing w:after="0"/>
+        <w:rPr>
+          <w:rFonts w:ascii="Arial" w:hAnsi="Arial" w:cs="Arial"/>
+        </w:rPr>
+      </w:pPr>
+      <w:r>
+        <w:rPr>
+          <w:rFonts w:ascii="Arial" w:hAnsi="Arial" w:cs="Arial"/>
+        </w:rPr>
+        <w:t xml:space="preserve">Het aantal bestelde artikelen kan per artikel worden aangepast. </w:t>
+      </w:r>
+    </w:p>
+    <w:p>
+      <w:pPr>
+        <w:pStyle w:val="ListParagraph"/>
+        <w:numPr>
+          <w:ilvl w:val="0"/>
+          <w:numId w:val="3"/>
+        </w:numPr>
+        <w:spacing w:after="0"/>
+        <w:rPr>
+          <w:rFonts w:ascii="Arial" w:hAnsi="Arial" w:cs="Arial"/>
+        </w:rPr>
+      </w:pPr>
+      <w:r>
+        <w:rPr>
+          <w:rFonts w:ascii="Arial" w:hAnsi="Arial" w:cs="Arial"/>
+        </w:rPr>
+        <w:t xml:space="preserve">Ook kan het item worden verwijderd. </w:t>
+      </w:r>
+    </w:p>
+    <w:p>
+      <w:pPr>
+        <w:pStyle w:val="ListParagraph"/>
+        <w:numPr>
+          <w:ilvl w:val="0"/>
+          <w:numId w:val="3"/>
+        </w:numPr>
+        <w:spacing w:after="0"/>
+        <w:rPr>
+          <w:rFonts w:ascii="Arial" w:hAnsi="Arial" w:cs="Arial"/>
+        </w:rPr>
+      </w:pPr>
+      <w:r>
+        <w:rPr>
+          <w:rFonts w:ascii="Arial" w:hAnsi="Arial" w:cs="Arial"/>
+        </w:rPr>
+        <w:t xml:space="preserve">Als het aantal wordt aangepast, wijzigt de totaalprijs ook. </w:t>
+      </w:r>
+    </w:p>
+    <w:p>
+      <w:pPr>
+        <w:spacing w:after="0"/>
+        <w:rPr>
+          <w:rFonts w:ascii="Arial" w:hAnsi="Arial" w:cs="Arial"/>
+        </w:rPr>
+      </w:pPr>
+      <w:r>
+        <w:rPr>
+          <w:rFonts w:ascii="Arial" w:hAnsi="Arial" w:cs="Arial"/>
+        </w:rPr>
+        <w:t xml:space="preserve">Plaatsen bestelling </w:t>
+      </w:r>
+    </w:p>
+    <w:p>
+      <w:pPr>
+        <w:pStyle w:val="ListParagraph"/>
+        <w:numPr>
+          <w:ilvl w:val="0"/>
+          <w:numId w:val="4"/>
+        </w:numPr>
+        <w:spacing w:after="0"/>
+        <w:rPr>
+          <w:rFonts w:ascii="Arial" w:hAnsi="Arial" w:cs="Arial"/>
+        </w:rPr>
+      </w:pPr>
+      <w:r>
+        <w:rPr>
+          <w:rFonts w:ascii="Arial" w:hAnsi="Arial" w:cs="Arial"/>
+        </w:rPr>
+        <w:t xml:space="preserve">Vanuit winkelmandje kan afgerekend worden Bezoeker vult NAW-gegevens in. </w:t>
+      </w:r>
+    </w:p>
+    <w:p>
+      <w:pPr>
+        <w:pStyle w:val="ListParagraph"/>
+        <w:numPr>
+          <w:ilvl w:val="0"/>
+          <w:numId w:val="4"/>
+        </w:numPr>
+        <w:spacing w:after="0"/>
+        <w:rPr>
+          <w:rFonts w:ascii="Arial" w:hAnsi="Arial" w:cs="Arial"/>
+        </w:rPr>
+      </w:pPr>
+      <w:r>
+        <w:rPr>
+          <w:rFonts w:ascii="Arial" w:hAnsi="Arial" w:cs="Arial"/>
+        </w:rPr>
+        <w:t xml:space="preserve">Vervolgens kan gedrukt worden op ‘plaatsen bestelling’ </w:t>
+      </w:r>
+    </w:p>
+    <w:p>
+      <w:pPr>
+        <w:pStyle w:val="ListParagraph"/>
+        <w:numPr>
+          <w:ilvl w:val="0"/>
+          <w:numId w:val="4"/>
+        </w:numPr>
+        <w:spacing w:after="0"/>
+        <w:rPr>
+          <w:rFonts w:ascii="Arial" w:hAnsi="Arial" w:cs="Arial"/>
+        </w:rPr>
+      </w:pPr>
+      <w:r>
+        <w:rPr>
+          <w:rFonts w:ascii="Arial" w:hAnsi="Arial" w:cs="Arial"/>
+        </w:rPr>
+        <w:t xml:space="preserve">Daarna wordt de bezoeker doorgelinkt naar de iDeal-demopagina. </w:t>
+      </w:r>
+    </w:p>
+    <w:p>
+      <w:pPr>
+        <w:pStyle w:val="ListParagraph"/>
+        <w:numPr>
+          <w:ilvl w:val="0"/>
+          <w:numId w:val="4"/>
+        </w:numPr>
+        <w:spacing w:after="0"/>
+        <w:rPr>
+          <w:rFonts w:ascii="Arial" w:hAnsi="Arial" w:cs="Arial"/>
+        </w:rPr>
+      </w:pPr>
+      <w:r>
+        <w:rPr>
+          <w:rFonts w:ascii="Arial" w:hAnsi="Arial" w:cs="Arial"/>
+        </w:rPr>
+        <w:t>Op de achtergrond (na drukken op ‘plaatsen bestelling’): de bestelde artikelen worden afgeboekt in voorraad (stockitemholdings) de orders en orderregels worden aangemaakt (orders en orderlines) de klant wordt aangemaakt en krijgt een klantnummer (customers)</w:t>
+      </w:r>
+    </w:p>
     <w:sectPr>
       <w:pgSz w:w="11906" w:h="16838"/>
       <w:pgMar w:top="1440" w:right="1440" w:bottom="1440" w:left="1440" w:header="708" w:footer="708" w:gutter="0"/>
@@ -11,6 +554,475 @@
     </w:sectPr>
   </w:body>
 </w:document>
+</file>
+
+<file path=word/numbering.xml><?xml version="1.0" encoding="utf-8"?>
+<w:numbering xmlns:wpc="http://schemas.microsoft.com/office/word/2010/wordprocessingCanvas" xmlns:cx="http://schemas.microsoft.com/office/drawing/2014/chartex" xmlns:cx1="http://schemas.microsoft.com/office/drawing/2015/9/8/chartex" xmlns:cx2="http://schemas.microsoft.com/office/drawing/2015/10/21/chartex" xmlns:cx3="http://schemas.microsoft.com/office/drawing/2016/5/9/chartex" xmlns:cx4="http://schemas.microsoft.com/office/drawing/2016/5/10/chartex" xmlns:cx5="http://schemas.microsoft.com/office/drawing/2016/5/11/chartex" xmlns:cx6="http://schemas.microsoft.com/office/drawing/2016/5/12/chartex" xmlns:cx7="http://schemas.microsoft.com/office/drawing/2016/5/13/chartex" xmlns:cx8="http://schemas.microsoft.com/office/drawing/2016/5/14/chartex" xmlns:mc="http://schemas.openxmlformats.org/markup-compatibility/2006" xmlns:aink="http://schemas.microsoft.com/office/drawing/2016/ink" xmlns:am3d="http://schemas.microsoft.com/office/drawing/2017/model3d" xmlns:o="urn:schemas-microsoft-com:office:office" xmlns:oel="http://schemas.microsoft.com/office/2019/extlst" xmlns:r="http://schemas.openxmlformats.org/officeDocument/2006/relationships" xmlns:m="http://schemas.openxmlformats.org/officeDocument/2006/math" xmlns:v="urn:schemas-microsoft-com:vml" xmlns:wp14="http://schemas.microsoft.com/office/word/2010/wordprocessingDrawing" xmlns:wp="http://schemas.openxmlformats.org/drawingml/2006/wordprocessingDrawing" xmlns:w10="urn:schemas-microsoft-com:office:word" xmlns:w="http://schemas.openxmlformats.org/wordprocessingml/2006/main" xmlns:w14="http://schemas.microsoft.com/office/word/2010/wordml" xmlns:w15="http://schemas.microsoft.com/office/word/2012/wordml" xmlns:w16cex="http://schemas.microsoft.com/office/word/2018/wordml/cex" xmlns:w16cid="http://schemas.microsoft.com/office/word/2016/wordml/cid" xmlns:w16="http://schemas.microsoft.com/office/word/2018/wordml" xmlns:w16sdtdh="http://schemas.microsoft.com/office/word/2020/wordml/sdtdatahash" xmlns:w16se="http://schemas.microsoft.com/office/word/2015/wordml/symex" xmlns:wpg="http://schemas.microsoft.com/office/word/2010/wordprocessingGroup" xmlns:wpi="http://schemas.microsoft.com/office/word/2010/wordprocessingInk" xmlns:wne="http://schemas.microsoft.com/office/word/2006/wordml" xmlns:wps="http://schemas.microsoft.com/office/word/2010/wordprocessingShape" mc:Ignorable="w14 w15 w16se w16cid w16 w16cex w16sdtdh wp14">
+  <w:abstractNum w:abstractNumId="0" w15:restartNumberingAfterBreak="0">
+    <w:nsid w:val="04172431"/>
+    <w:multiLevelType w:val="hybridMultilevel"/>
+    <w:tmpl w:val="62F4BD50"/>
+    <w:lvl w:ilvl="0" w:tplc="20000001">
+      <w:start w:val="1"/>
+      <w:numFmt w:val="bullet"/>
+      <w:lvlText w:val=""/>
+      <w:lvlJc w:val="left"/>
+      <w:pPr>
+        <w:ind w:left="720" w:hanging="360"/>
+      </w:pPr>
+      <w:rPr>
+        <w:rFonts w:ascii="Symbol" w:hAnsi="Symbol" w:hint="default"/>
+      </w:rPr>
+    </w:lvl>
+    <w:lvl w:ilvl="1" w:tplc="20000003" w:tentative="1">
+      <w:start w:val="1"/>
+      <w:numFmt w:val="bullet"/>
+      <w:lvlText w:val="o"/>
+      <w:lvlJc w:val="left"/>
+      <w:pPr>
+        <w:ind w:left="1440" w:hanging="360"/>
+      </w:pPr>
+      <w:rPr>
+        <w:rFonts w:ascii="Courier New" w:hAnsi="Courier New" w:cs="Courier New" w:hint="default"/>
+      </w:rPr>
+    </w:lvl>
+    <w:lvl w:ilvl="2" w:tplc="20000005" w:tentative="1">
+      <w:start w:val="1"/>
+      <w:numFmt w:val="bullet"/>
+      <w:lvlText w:val=""/>
+      <w:lvlJc w:val="left"/>
+      <w:pPr>
+        <w:ind w:left="2160" w:hanging="360"/>
+      </w:pPr>
+      <w:rPr>
+        <w:rFonts w:ascii="Wingdings" w:hAnsi="Wingdings" w:hint="default"/>
+      </w:rPr>
+    </w:lvl>
+    <w:lvl w:ilvl="3" w:tplc="20000001" w:tentative="1">
+      <w:start w:val="1"/>
+      <w:numFmt w:val="bullet"/>
+      <w:lvlText w:val=""/>
+      <w:lvlJc w:val="left"/>
+      <w:pPr>
+        <w:ind w:left="2880" w:hanging="360"/>
+      </w:pPr>
+      <w:rPr>
+        <w:rFonts w:ascii="Symbol" w:hAnsi="Symbol" w:hint="default"/>
+      </w:rPr>
+    </w:lvl>
+    <w:lvl w:ilvl="4" w:tplc="20000003" w:tentative="1">
+      <w:start w:val="1"/>
+      <w:numFmt w:val="bullet"/>
+      <w:lvlText w:val="o"/>
+      <w:lvlJc w:val="left"/>
+      <w:pPr>
+        <w:ind w:left="3600" w:hanging="360"/>
+      </w:pPr>
+      <w:rPr>
+        <w:rFonts w:ascii="Courier New" w:hAnsi="Courier New" w:cs="Courier New" w:hint="default"/>
+      </w:rPr>
+    </w:lvl>
+    <w:lvl w:ilvl="5" w:tplc="20000005" w:tentative="1">
+      <w:start w:val="1"/>
+      <w:numFmt w:val="bullet"/>
+      <w:lvlText w:val=""/>
+      <w:lvlJc w:val="left"/>
+      <w:pPr>
+        <w:ind w:left="4320" w:hanging="360"/>
+      </w:pPr>
+      <w:rPr>
+        <w:rFonts w:ascii="Wingdings" w:hAnsi="Wingdings" w:hint="default"/>
+      </w:rPr>
+    </w:lvl>
+    <w:lvl w:ilvl="6" w:tplc="20000001" w:tentative="1">
+      <w:start w:val="1"/>
+      <w:numFmt w:val="bullet"/>
+      <w:lvlText w:val=""/>
+      <w:lvlJc w:val="left"/>
+      <w:pPr>
+        <w:ind w:left="5040" w:hanging="360"/>
+      </w:pPr>
+      <w:rPr>
+        <w:rFonts w:ascii="Symbol" w:hAnsi="Symbol" w:hint="default"/>
+      </w:rPr>
+    </w:lvl>
+    <w:lvl w:ilvl="7" w:tplc="20000003" w:tentative="1">
+      <w:start w:val="1"/>
+      <w:numFmt w:val="bullet"/>
+      <w:lvlText w:val="o"/>
+      <w:lvlJc w:val="left"/>
+      <w:pPr>
+        <w:ind w:left="5760" w:hanging="360"/>
+      </w:pPr>
+      <w:rPr>
+        <w:rFonts w:ascii="Courier New" w:hAnsi="Courier New" w:cs="Courier New" w:hint="default"/>
+      </w:rPr>
+    </w:lvl>
+    <w:lvl w:ilvl="8" w:tplc="20000005" w:tentative="1">
+      <w:start w:val="1"/>
+      <w:numFmt w:val="bullet"/>
+      <w:lvlText w:val=""/>
+      <w:lvlJc w:val="left"/>
+      <w:pPr>
+        <w:ind w:left="6480" w:hanging="360"/>
+      </w:pPr>
+      <w:rPr>
+        <w:rFonts w:ascii="Wingdings" w:hAnsi="Wingdings" w:hint="default"/>
+      </w:rPr>
+    </w:lvl>
+  </w:abstractNum>
+  <w:abstractNum w:abstractNumId="1" w15:restartNumberingAfterBreak="0">
+    <w:nsid w:val="1D1B5DC7"/>
+    <w:multiLevelType w:val="hybridMultilevel"/>
+    <w:tmpl w:val="CBD2BBDA"/>
+    <w:lvl w:ilvl="0" w:tplc="20000001">
+      <w:start w:val="1"/>
+      <w:numFmt w:val="bullet"/>
+      <w:lvlText w:val=""/>
+      <w:lvlJc w:val="left"/>
+      <w:pPr>
+        <w:ind w:left="720" w:hanging="360"/>
+      </w:pPr>
+      <w:rPr>
+        <w:rFonts w:ascii="Symbol" w:hAnsi="Symbol" w:hint="default"/>
+      </w:rPr>
+    </w:lvl>
+    <w:lvl w:ilvl="1" w:tplc="20000003" w:tentative="1">
+      <w:start w:val="1"/>
+      <w:numFmt w:val="bullet"/>
+      <w:lvlText w:val="o"/>
+      <w:lvlJc w:val="left"/>
+      <w:pPr>
+        <w:ind w:left="1440" w:hanging="360"/>
+      </w:pPr>
+      <w:rPr>
+        <w:rFonts w:ascii="Courier New" w:hAnsi="Courier New" w:cs="Courier New" w:hint="default"/>
+      </w:rPr>
+    </w:lvl>
+    <w:lvl w:ilvl="2" w:tplc="20000005" w:tentative="1">
+      <w:start w:val="1"/>
+      <w:numFmt w:val="bullet"/>
+      <w:lvlText w:val=""/>
+      <w:lvlJc w:val="left"/>
+      <w:pPr>
+        <w:ind w:left="2160" w:hanging="360"/>
+      </w:pPr>
+      <w:rPr>
+        <w:rFonts w:ascii="Wingdings" w:hAnsi="Wingdings" w:hint="default"/>
+      </w:rPr>
+    </w:lvl>
+    <w:lvl w:ilvl="3" w:tplc="20000001" w:tentative="1">
+      <w:start w:val="1"/>
+      <w:numFmt w:val="bullet"/>
+      <w:lvlText w:val=""/>
+      <w:lvlJc w:val="left"/>
+      <w:pPr>
+        <w:ind w:left="2880" w:hanging="360"/>
+      </w:pPr>
+      <w:rPr>
+        <w:rFonts w:ascii="Symbol" w:hAnsi="Symbol" w:hint="default"/>
+      </w:rPr>
+    </w:lvl>
+    <w:lvl w:ilvl="4" w:tplc="20000003" w:tentative="1">
+      <w:start w:val="1"/>
+      <w:numFmt w:val="bullet"/>
+      <w:lvlText w:val="o"/>
+      <w:lvlJc w:val="left"/>
+      <w:pPr>
+        <w:ind w:left="3600" w:hanging="360"/>
+      </w:pPr>
+      <w:rPr>
+        <w:rFonts w:ascii="Courier New" w:hAnsi="Courier New" w:cs="Courier New" w:hint="default"/>
+      </w:rPr>
+    </w:lvl>
+    <w:lvl w:ilvl="5" w:tplc="20000005" w:tentative="1">
+      <w:start w:val="1"/>
+      <w:numFmt w:val="bullet"/>
+      <w:lvlText w:val=""/>
+      <w:lvlJc w:val="left"/>
+      <w:pPr>
+        <w:ind w:left="4320" w:hanging="360"/>
+      </w:pPr>
+      <w:rPr>
+        <w:rFonts w:ascii="Wingdings" w:hAnsi="Wingdings" w:hint="default"/>
+      </w:rPr>
+    </w:lvl>
+    <w:lvl w:ilvl="6" w:tplc="20000001" w:tentative="1">
+      <w:start w:val="1"/>
+      <w:numFmt w:val="bullet"/>
+      <w:lvlText w:val=""/>
+      <w:lvlJc w:val="left"/>
+      <w:pPr>
+        <w:ind w:left="5040" w:hanging="360"/>
+      </w:pPr>
+      <w:rPr>
+        <w:rFonts w:ascii="Symbol" w:hAnsi="Symbol" w:hint="default"/>
+      </w:rPr>
+    </w:lvl>
+    <w:lvl w:ilvl="7" w:tplc="20000003" w:tentative="1">
+      <w:start w:val="1"/>
+      <w:numFmt w:val="bullet"/>
+      <w:lvlText w:val="o"/>
+      <w:lvlJc w:val="left"/>
+      <w:pPr>
+        <w:ind w:left="5760" w:hanging="360"/>
+      </w:pPr>
+      <w:rPr>
+        <w:rFonts w:ascii="Courier New" w:hAnsi="Courier New" w:cs="Courier New" w:hint="default"/>
+      </w:rPr>
+    </w:lvl>
+    <w:lvl w:ilvl="8" w:tplc="20000005" w:tentative="1">
+      <w:start w:val="1"/>
+      <w:numFmt w:val="bullet"/>
+      <w:lvlText w:val=""/>
+      <w:lvlJc w:val="left"/>
+      <w:pPr>
+        <w:ind w:left="6480" w:hanging="360"/>
+      </w:pPr>
+      <w:rPr>
+        <w:rFonts w:ascii="Wingdings" w:hAnsi="Wingdings" w:hint="default"/>
+      </w:rPr>
+    </w:lvl>
+  </w:abstractNum>
+  <w:abstractNum w:abstractNumId="2" w15:restartNumberingAfterBreak="0">
+    <w:nsid w:val="515F6CC2"/>
+    <w:multiLevelType w:val="hybridMultilevel"/>
+    <w:tmpl w:val="3320A26A"/>
+    <w:lvl w:ilvl="0" w:tplc="20000001">
+      <w:start w:val="1"/>
+      <w:numFmt w:val="bullet"/>
+      <w:lvlText w:val=""/>
+      <w:lvlJc w:val="left"/>
+      <w:pPr>
+        <w:ind w:left="720" w:hanging="360"/>
+      </w:pPr>
+      <w:rPr>
+        <w:rFonts w:ascii="Symbol" w:hAnsi="Symbol" w:hint="default"/>
+      </w:rPr>
+    </w:lvl>
+    <w:lvl w:ilvl="1" w:tplc="20000003" w:tentative="1">
+      <w:start w:val="1"/>
+      <w:numFmt w:val="bullet"/>
+      <w:lvlText w:val="o"/>
+      <w:lvlJc w:val="left"/>
+      <w:pPr>
+        <w:ind w:left="1440" w:hanging="360"/>
+      </w:pPr>
+      <w:rPr>
+        <w:rFonts w:ascii="Courier New" w:hAnsi="Courier New" w:cs="Courier New" w:hint="default"/>
+      </w:rPr>
+    </w:lvl>
+    <w:lvl w:ilvl="2" w:tplc="20000005" w:tentative="1">
+      <w:start w:val="1"/>
+      <w:numFmt w:val="bullet"/>
+      <w:lvlText w:val=""/>
+      <w:lvlJc w:val="left"/>
+      <w:pPr>
+        <w:ind w:left="2160" w:hanging="360"/>
+      </w:pPr>
+      <w:rPr>
+        <w:rFonts w:ascii="Wingdings" w:hAnsi="Wingdings" w:hint="default"/>
+      </w:rPr>
+    </w:lvl>
+    <w:lvl w:ilvl="3" w:tplc="20000001" w:tentative="1">
+      <w:start w:val="1"/>
+      <w:numFmt w:val="bullet"/>
+      <w:lvlText w:val=""/>
+      <w:lvlJc w:val="left"/>
+      <w:pPr>
+        <w:ind w:left="2880" w:hanging="360"/>
+      </w:pPr>
+      <w:rPr>
+        <w:rFonts w:ascii="Symbol" w:hAnsi="Symbol" w:hint="default"/>
+      </w:rPr>
+    </w:lvl>
+    <w:lvl w:ilvl="4" w:tplc="20000003" w:tentative="1">
+      <w:start w:val="1"/>
+      <w:numFmt w:val="bullet"/>
+      <w:lvlText w:val="o"/>
+      <w:lvlJc w:val="left"/>
+      <w:pPr>
+        <w:ind w:left="3600" w:hanging="360"/>
+      </w:pPr>
+      <w:rPr>
+        <w:rFonts w:ascii="Courier New" w:hAnsi="Courier New" w:cs="Courier New" w:hint="default"/>
+      </w:rPr>
+    </w:lvl>
+    <w:lvl w:ilvl="5" w:tplc="20000005" w:tentative="1">
+      <w:start w:val="1"/>
+      <w:numFmt w:val="bullet"/>
+      <w:lvlText w:val=""/>
+      <w:lvlJc w:val="left"/>
+      <w:pPr>
+        <w:ind w:left="4320" w:hanging="360"/>
+      </w:pPr>
+      <w:rPr>
+        <w:rFonts w:ascii="Wingdings" w:hAnsi="Wingdings" w:hint="default"/>
+      </w:rPr>
+    </w:lvl>
+    <w:lvl w:ilvl="6" w:tplc="20000001" w:tentative="1">
+      <w:start w:val="1"/>
+      <w:numFmt w:val="bullet"/>
+      <w:lvlText w:val=""/>
+      <w:lvlJc w:val="left"/>
+      <w:pPr>
+        <w:ind w:left="5040" w:hanging="360"/>
+      </w:pPr>
+      <w:rPr>
+        <w:rFonts w:ascii="Symbol" w:hAnsi="Symbol" w:hint="default"/>
+      </w:rPr>
+    </w:lvl>
+    <w:lvl w:ilvl="7" w:tplc="20000003" w:tentative="1">
+      <w:start w:val="1"/>
+      <w:numFmt w:val="bullet"/>
+      <w:lvlText w:val="o"/>
+      <w:lvlJc w:val="left"/>
+      <w:pPr>
+        <w:ind w:left="5760" w:hanging="360"/>
+      </w:pPr>
+      <w:rPr>
+        <w:rFonts w:ascii="Courier New" w:hAnsi="Courier New" w:cs="Courier New" w:hint="default"/>
+      </w:rPr>
+    </w:lvl>
+    <w:lvl w:ilvl="8" w:tplc="20000005" w:tentative="1">
+      <w:start w:val="1"/>
+      <w:numFmt w:val="bullet"/>
+      <w:lvlText w:val=""/>
+      <w:lvlJc w:val="left"/>
+      <w:pPr>
+        <w:ind w:left="6480" w:hanging="360"/>
+      </w:pPr>
+      <w:rPr>
+        <w:rFonts w:ascii="Wingdings" w:hAnsi="Wingdings" w:hint="default"/>
+      </w:rPr>
+    </w:lvl>
+  </w:abstractNum>
+  <w:abstractNum w:abstractNumId="3" w15:restartNumberingAfterBreak="0">
+    <w:nsid w:val="5B6D3B35"/>
+    <w:multiLevelType w:val="hybridMultilevel"/>
+    <w:tmpl w:val="3B9E90A0"/>
+    <w:lvl w:ilvl="0" w:tplc="20000001">
+      <w:start w:val="1"/>
+      <w:numFmt w:val="bullet"/>
+      <w:lvlText w:val=""/>
+      <w:lvlJc w:val="left"/>
+      <w:pPr>
+        <w:ind w:left="720" w:hanging="360"/>
+      </w:pPr>
+      <w:rPr>
+        <w:rFonts w:ascii="Symbol" w:hAnsi="Symbol" w:hint="default"/>
+      </w:rPr>
+    </w:lvl>
+    <w:lvl w:ilvl="1" w:tplc="20000003" w:tentative="1">
+      <w:start w:val="1"/>
+      <w:numFmt w:val="bullet"/>
+      <w:lvlText w:val="o"/>
+      <w:lvlJc w:val="left"/>
+      <w:pPr>
+        <w:ind w:left="1440" w:hanging="360"/>
+      </w:pPr>
+      <w:rPr>
+        <w:rFonts w:ascii="Courier New" w:hAnsi="Courier New" w:cs="Courier New" w:hint="default"/>
+      </w:rPr>
+    </w:lvl>
+    <w:lvl w:ilvl="2" w:tplc="20000005" w:tentative="1">
+      <w:start w:val="1"/>
+      <w:numFmt w:val="bullet"/>
+      <w:lvlText w:val=""/>
+      <w:lvlJc w:val="left"/>
+      <w:pPr>
+        <w:ind w:left="2160" w:hanging="360"/>
+      </w:pPr>
+      <w:rPr>
+        <w:rFonts w:ascii="Wingdings" w:hAnsi="Wingdings" w:hint="default"/>
+      </w:rPr>
+    </w:lvl>
+    <w:lvl w:ilvl="3" w:tplc="20000001" w:tentative="1">
+      <w:start w:val="1"/>
+      <w:numFmt w:val="bullet"/>
+      <w:lvlText w:val=""/>
+      <w:lvlJc w:val="left"/>
+      <w:pPr>
+        <w:ind w:left="2880" w:hanging="360"/>
+      </w:pPr>
+      <w:rPr>
+        <w:rFonts w:ascii="Symbol" w:hAnsi="Symbol" w:hint="default"/>
+      </w:rPr>
+    </w:lvl>
+    <w:lvl w:ilvl="4" w:tplc="20000003" w:tentative="1">
+      <w:start w:val="1"/>
+      <w:numFmt w:val="bullet"/>
+      <w:lvlText w:val="o"/>
+      <w:lvlJc w:val="left"/>
+      <w:pPr>
+        <w:ind w:left="3600" w:hanging="360"/>
+      </w:pPr>
+      <w:rPr>
+        <w:rFonts w:ascii="Courier New" w:hAnsi="Courier New" w:cs="Courier New" w:hint="default"/>
+      </w:rPr>
+    </w:lvl>
+    <w:lvl w:ilvl="5" w:tplc="20000005" w:tentative="1">
+      <w:start w:val="1"/>
+      <w:numFmt w:val="bullet"/>
+      <w:lvlText w:val=""/>
+      <w:lvlJc w:val="left"/>
+      <w:pPr>
+        <w:ind w:left="4320" w:hanging="360"/>
+      </w:pPr>
+      <w:rPr>
+        <w:rFonts w:ascii="Wingdings" w:hAnsi="Wingdings" w:hint="default"/>
+      </w:rPr>
+    </w:lvl>
+    <w:lvl w:ilvl="6" w:tplc="20000001" w:tentative="1">
+      <w:start w:val="1"/>
+      <w:numFmt w:val="bullet"/>
+      <w:lvlText w:val=""/>
+      <w:lvlJc w:val="left"/>
+      <w:pPr>
+        <w:ind w:left="5040" w:hanging="360"/>
+      </w:pPr>
+      <w:rPr>
+        <w:rFonts w:ascii="Symbol" w:hAnsi="Symbol" w:hint="default"/>
+      </w:rPr>
+    </w:lvl>
+    <w:lvl w:ilvl="7" w:tplc="20000003" w:tentative="1">
+      <w:start w:val="1"/>
+      <w:numFmt w:val="bullet"/>
+      <w:lvlText w:val="o"/>
+      <w:lvlJc w:val="left"/>
+      <w:pPr>
+        <w:ind w:left="5760" w:hanging="360"/>
+      </w:pPr>
+      <w:rPr>
+        <w:rFonts w:ascii="Courier New" w:hAnsi="Courier New" w:cs="Courier New" w:hint="default"/>
+      </w:rPr>
+    </w:lvl>
+    <w:lvl w:ilvl="8" w:tplc="20000005" w:tentative="1">
+      <w:start w:val="1"/>
+      <w:numFmt w:val="bullet"/>
+      <w:lvlText w:val=""/>
+      <w:lvlJc w:val="left"/>
+      <w:pPr>
+        <w:ind w:left="6480" w:hanging="360"/>
+      </w:pPr>
+      <w:rPr>
+        <w:rFonts w:ascii="Wingdings" w:hAnsi="Wingdings" w:hint="default"/>
+      </w:rPr>
+    </w:lvl>
+  </w:abstractNum>
+  <w:num w:numId="1" w16cid:durableId="2121878975">
+    <w:abstractNumId w:val="2"/>
+  </w:num>
+  <w:num w:numId="2" w16cid:durableId="161243678">
+    <w:abstractNumId w:val="3"/>
+  </w:num>
+  <w:num w:numId="3" w16cid:durableId="1416440421">
+    <w:abstractNumId w:val="1"/>
+  </w:num>
+  <w:num w:numId="4" w16cid:durableId="1385330979">
+    <w:abstractNumId w:val="0"/>
+  </w:num>
+</w:numbering>
 </file>
 
 <file path=word/styles.xml><?xml version="1.0" encoding="utf-8"?>
@@ -441,6 +1453,17 @@
     <w:semiHidden/>
     <w:unhideWhenUsed/>
   </w:style>
+  <w:style w:type="paragraph" w:styleId="ListParagraph">
+    <w:name w:val="List Paragraph"/>
+    <w:basedOn w:val="Normal"/>
+    <w:uiPriority w:val="34"/>
+    <w:qFormat/>
+    <w:rsid w:val="00077D7E"/>
+    <w:pPr>
+      <w:ind w:left="720"/>
+      <w:contextualSpacing/>
+    </w:pPr>
+  </w:style>
 </w:styles>
 </file>
 

</xml_diff>